<commit_message>
Fürs Protokoll: Reimar war auch dabei.
</commit_message>
<xml_diff>
--- a/Besprechungen/20161216_Besprechungsprotokoll_3.docx
+++ b/Besprechungen/20161216_Besprechungsprotokoll_3.docx
@@ -16,12 +16,29 @@
         <w:t>2</w:t>
       </w:r>
       <w:r>
-        <w:t>.2016</w:t>
-      </w:r>
-    </w:p>
-    <w:p>
-      <w:r>
-        <w:t xml:space="preserve">Anwesende: Eduard Hirsch, Fabian Knirsch, Christopher Wieland, Maximilian Unterrainer </w:t>
+        <w:t>.</w:t>
+      </w:r>
+      <w:bookmarkStart w:id="0" w:name="_GoBack"/>
+      <w:bookmarkEnd w:id="0"/>
+      <w:r>
+        <w:t>2016</w:t>
+      </w:r>
+    </w:p>
+    <w:p>
+      <w:r>
+        <w:t xml:space="preserve">Anwesende: </w:t>
+      </w:r>
+      <w:r>
+        <w:br/>
+      </w:r>
+      <w:r>
+        <w:t xml:space="preserve">Eduard Hirsch, Fabian Knirsch, Christopher Wieland, </w:t>
+      </w:r>
+      <w:r>
+        <w:t xml:space="preserve">Reimar Klammer, </w:t>
+      </w:r>
+      <w:r>
+        <w:t xml:space="preserve">Maximilian Unterrainer </w:t>
       </w:r>
     </w:p>
     <w:p/>
@@ -286,8 +303,6 @@
       <w:pPr>
         <w:pStyle w:val="Listenabsatz"/>
       </w:pPr>
-      <w:bookmarkStart w:id="0" w:name="_GoBack"/>
-      <w:bookmarkEnd w:id="0"/>
     </w:p>
     <w:sectPr>
       <w:pgSz w:w="11906" w:h="16838"/>

</xml_diff>

<commit_message>
Java ist gesetzt im Protokoll 3 dazu
</commit_message>
<xml_diff>
--- a/Besprechungen/20161216_Besprechungsprotokoll_3.docx
+++ b/Besprechungen/20161216_Besprechungsprotokoll_3.docx
@@ -16,12 +16,7 @@
         <w:t>2</w:t>
       </w:r>
       <w:r>
-        <w:t>.</w:t>
-      </w:r>
-      <w:bookmarkStart w:id="0" w:name="_GoBack"/>
-      <w:bookmarkEnd w:id="0"/>
-      <w:r>
-        <w:t>2016</w:t>
+        <w:t>.2016</w:t>
       </w:r>
     </w:p>
     <w:p>
@@ -237,6 +232,20 @@
       <w:r>
         <w:t>Die Programmiersprache ist nicht vorgegeben, eventuell spielt die Einbindung des BAC Gruppen Projekts eine Rolle (hier wird in Java implementiert).</w:t>
       </w:r>
+    </w:p>
+    <w:p>
+      <w:pPr>
+        <w:pStyle w:val="Listenabsatz"/>
+        <w:numPr>
+          <w:ilvl w:val="0"/>
+          <w:numId w:val="1"/>
+        </w:numPr>
+      </w:pPr>
+      <w:r>
+        <w:t xml:space="preserve">Ergänzung von Armin nach Abstimmung mit Christian: Java ist, da in JRZ und Umgebung mehr oder weniger Standard. </w:t>
+      </w:r>
+      <w:bookmarkStart w:id="0" w:name="_GoBack"/>
+      <w:bookmarkEnd w:id="0"/>
     </w:p>
     <w:p>
       <w:pPr>

</xml_diff>